<commit_message>
Affichage nom dans liste évènements
</commit_message>
<xml_diff>
--- a/Projet VIP.docx
+++ b/Projet VIP.docx
@@ -399,13 +399,13 @@
           <w:r>
             <w:fldChar w:fldCharType="separate"/>
           </w:r>
-          <w:hyperlink w:anchor="_Toc485115416" w:history="1">
+          <w:hyperlink w:anchor="_Toc485800006" w:history="1">
             <w:r>
               <w:rPr>
                 <w:rStyle w:val="Lienhypertexte"/>
                 <w:noProof/>
               </w:rPr>
-              <w:t>Introduction</w:t>
+              <w:t>Modélisation</w:t>
             </w:r>
             <w:r>
               <w:rPr>
@@ -426,7 +426,7 @@
                 <w:noProof/>
                 <w:webHidden/>
               </w:rPr>
-              <w:instrText xml:space="preserve"> PAGEREF _Toc485115416 \h </w:instrText>
+              <w:instrText xml:space="preserve"> PAGEREF _Toc485800006 \h </w:instrText>
             </w:r>
             <w:r>
               <w:rPr>
@@ -446,7 +446,77 @@
                 <w:noProof/>
                 <w:webHidden/>
               </w:rPr>
-              <w:t>2</w:t>
+              <w:t>1</w:t>
+            </w:r>
+            <w:r>
+              <w:rPr>
+                <w:noProof/>
+                <w:webHidden/>
+              </w:rPr>
+              <w:fldChar w:fldCharType="end"/>
+            </w:r>
+          </w:hyperlink>
+        </w:p>
+        <w:p>
+          <w:pPr>
+            <w:pStyle w:val="TM2"/>
+            <w:tabs>
+              <w:tab w:val="right" w:leader="dot" w:pos="10194"/>
+            </w:tabs>
+            <w:rPr>
+              <w:rFonts w:asciiTheme="minorHAnsi" w:eastAsiaTheme="minorEastAsia" w:hAnsiTheme="minorHAnsi"/>
+              <w:noProof/>
+              <w:lang w:eastAsia="fr-FR"/>
+            </w:rPr>
+          </w:pPr>
+          <w:hyperlink w:anchor="_Toc485800007" w:history="1">
+            <w:r>
+              <w:rPr>
+                <w:rStyle w:val="Lienhypertexte"/>
+                <w:noProof/>
+              </w:rPr>
+              <w:t>Du modèle logique au modèle physique</w:t>
+            </w:r>
+            <w:r>
+              <w:rPr>
+                <w:noProof/>
+                <w:webHidden/>
+              </w:rPr>
+              <w:tab/>
+            </w:r>
+            <w:r>
+              <w:rPr>
+                <w:noProof/>
+                <w:webHidden/>
+              </w:rPr>
+              <w:fldChar w:fldCharType="begin"/>
+            </w:r>
+            <w:r>
+              <w:rPr>
+                <w:noProof/>
+                <w:webHidden/>
+              </w:rPr>
+              <w:instrText xml:space="preserve"> PAGEREF _Toc485800007 \h </w:instrText>
+            </w:r>
+            <w:r>
+              <w:rPr>
+                <w:noProof/>
+                <w:webHidden/>
+              </w:rPr>
+            </w:r>
+            <w:r>
+              <w:rPr>
+                <w:noProof/>
+                <w:webHidden/>
+              </w:rPr>
+              <w:fldChar w:fldCharType="separate"/>
+            </w:r>
+            <w:r>
+              <w:rPr>
+                <w:noProof/>
+                <w:webHidden/>
+              </w:rPr>
+              <w:t>1</w:t>
             </w:r>
             <w:r>
               <w:rPr>
@@ -469,13 +539,13 @@
               <w:lang w:eastAsia="fr-FR"/>
             </w:rPr>
           </w:pPr>
-          <w:hyperlink w:anchor="_Toc485115417" w:history="1">
+          <w:hyperlink w:anchor="_Toc485800008" w:history="1">
             <w:r>
               <w:rPr>
                 <w:rStyle w:val="Lienhypertexte"/>
                 <w:noProof/>
               </w:rPr>
-              <w:t>Antériorité</w:t>
+              <w:t>Choix d’implémentation</w:t>
             </w:r>
             <w:r>
               <w:rPr>
@@ -496,7 +566,7 @@
                 <w:noProof/>
                 <w:webHidden/>
               </w:rPr>
-              <w:instrText xml:space="preserve"> PAGEREF _Toc485115417 \h </w:instrText>
+              <w:instrText xml:space="preserve"> PAGEREF _Toc485800008 \h </w:instrText>
             </w:r>
             <w:r>
               <w:rPr>
@@ -529,7 +599,7 @@
         </w:p>
         <w:p>
           <w:pPr>
-            <w:pStyle w:val="TM1"/>
+            <w:pStyle w:val="TM2"/>
             <w:tabs>
               <w:tab w:val="right" w:leader="dot" w:pos="10194"/>
             </w:tabs>
@@ -539,13 +609,13 @@
               <w:lang w:eastAsia="fr-FR"/>
             </w:rPr>
           </w:pPr>
-          <w:hyperlink w:anchor="_Toc485115418" w:history="1">
+          <w:hyperlink w:anchor="_Toc485800009" w:history="1">
             <w:r>
               <w:rPr>
                 <w:rStyle w:val="Lienhypertexte"/>
                 <w:noProof/>
               </w:rPr>
-              <w:t>Le métier de développeur (ou analyste-programmeur)</w:t>
+              <w:t>Organisation de l’application</w:t>
             </w:r>
             <w:r>
               <w:rPr>
@@ -566,7 +636,7 @@
                 <w:noProof/>
                 <w:webHidden/>
               </w:rPr>
-              <w:instrText xml:space="preserve"> PAGEREF _Toc485115418 \h </w:instrText>
+              <w:instrText xml:space="preserve"> PAGEREF _Toc485800009 \h </w:instrText>
             </w:r>
             <w:r>
               <w:rPr>
@@ -599,7 +669,7 @@
         </w:p>
         <w:p>
           <w:pPr>
-            <w:pStyle w:val="TM1"/>
+            <w:pStyle w:val="TM2"/>
             <w:tabs>
               <w:tab w:val="right" w:leader="dot" w:pos="10194"/>
             </w:tabs>
@@ -609,13 +679,13 @@
               <w:lang w:eastAsia="fr-FR"/>
             </w:rPr>
           </w:pPr>
-          <w:hyperlink w:anchor="_Toc485115419" w:history="1">
+          <w:hyperlink w:anchor="_Toc485800010" w:history="1">
             <w:r>
               <w:rPr>
                 <w:rStyle w:val="Lienhypertexte"/>
                 <w:noProof/>
               </w:rPr>
-              <w:t>Évolution professionnelle</w:t>
+              <w:t>Affichage des VIP</w:t>
             </w:r>
             <w:r>
               <w:rPr>
@@ -636,7 +706,7 @@
                 <w:noProof/>
                 <w:webHidden/>
               </w:rPr>
-              <w:instrText xml:space="preserve"> PAGEREF _Toc485115419 \h </w:instrText>
+              <w:instrText xml:space="preserve"> PAGEREF _Toc485800010 \h </w:instrText>
             </w:r>
             <w:r>
               <w:rPr>
@@ -657,6 +727,286 @@
                 <w:webHidden/>
               </w:rPr>
               <w:t>3</w:t>
+            </w:r>
+            <w:r>
+              <w:rPr>
+                <w:noProof/>
+                <w:webHidden/>
+              </w:rPr>
+              <w:fldChar w:fldCharType="end"/>
+            </w:r>
+          </w:hyperlink>
+        </w:p>
+        <w:p>
+          <w:pPr>
+            <w:pStyle w:val="TM2"/>
+            <w:tabs>
+              <w:tab w:val="right" w:leader="dot" w:pos="10194"/>
+            </w:tabs>
+            <w:rPr>
+              <w:rFonts w:asciiTheme="minorHAnsi" w:eastAsiaTheme="minorEastAsia" w:hAnsiTheme="minorHAnsi"/>
+              <w:noProof/>
+              <w:lang w:eastAsia="fr-FR"/>
+            </w:rPr>
+          </w:pPr>
+          <w:hyperlink w:anchor="_Toc485800011" w:history="1">
+            <w:r>
+              <w:rPr>
+                <w:rStyle w:val="Lienhypertexte"/>
+                <w:noProof/>
+              </w:rPr>
+              <w:t>Affichage des films</w:t>
+            </w:r>
+            <w:r>
+              <w:rPr>
+                <w:noProof/>
+                <w:webHidden/>
+              </w:rPr>
+              <w:tab/>
+            </w:r>
+            <w:r>
+              <w:rPr>
+                <w:noProof/>
+                <w:webHidden/>
+              </w:rPr>
+              <w:fldChar w:fldCharType="begin"/>
+            </w:r>
+            <w:r>
+              <w:rPr>
+                <w:noProof/>
+                <w:webHidden/>
+              </w:rPr>
+              <w:instrText xml:space="preserve"> PAGEREF _Toc485800011 \h </w:instrText>
+            </w:r>
+            <w:r>
+              <w:rPr>
+                <w:noProof/>
+                <w:webHidden/>
+              </w:rPr>
+            </w:r>
+            <w:r>
+              <w:rPr>
+                <w:noProof/>
+                <w:webHidden/>
+              </w:rPr>
+              <w:fldChar w:fldCharType="separate"/>
+            </w:r>
+            <w:r>
+              <w:rPr>
+                <w:noProof/>
+                <w:webHidden/>
+              </w:rPr>
+              <w:t>5</w:t>
+            </w:r>
+            <w:r>
+              <w:rPr>
+                <w:noProof/>
+                <w:webHidden/>
+              </w:rPr>
+              <w:fldChar w:fldCharType="end"/>
+            </w:r>
+          </w:hyperlink>
+        </w:p>
+        <w:p>
+          <w:pPr>
+            <w:pStyle w:val="TM2"/>
+            <w:tabs>
+              <w:tab w:val="right" w:leader="dot" w:pos="10194"/>
+            </w:tabs>
+            <w:rPr>
+              <w:rFonts w:asciiTheme="minorHAnsi" w:eastAsiaTheme="minorEastAsia" w:hAnsiTheme="minorHAnsi"/>
+              <w:noProof/>
+              <w:lang w:eastAsia="fr-FR"/>
+            </w:rPr>
+          </w:pPr>
+          <w:hyperlink w:anchor="_Toc485800012" w:history="1">
+            <w:r>
+              <w:rPr>
+                <w:rStyle w:val="Lienhypertexte"/>
+                <w:noProof/>
+              </w:rPr>
+              <w:t>Ajout d’un VIP</w:t>
+            </w:r>
+            <w:r>
+              <w:rPr>
+                <w:noProof/>
+                <w:webHidden/>
+              </w:rPr>
+              <w:tab/>
+            </w:r>
+            <w:r>
+              <w:rPr>
+                <w:noProof/>
+                <w:webHidden/>
+              </w:rPr>
+              <w:fldChar w:fldCharType="begin"/>
+            </w:r>
+            <w:r>
+              <w:rPr>
+                <w:noProof/>
+                <w:webHidden/>
+              </w:rPr>
+              <w:instrText xml:space="preserve"> PAGEREF _Toc485800012 \h </w:instrText>
+            </w:r>
+            <w:r>
+              <w:rPr>
+                <w:noProof/>
+                <w:webHidden/>
+              </w:rPr>
+            </w:r>
+            <w:r>
+              <w:rPr>
+                <w:noProof/>
+                <w:webHidden/>
+              </w:rPr>
+              <w:fldChar w:fldCharType="separate"/>
+            </w:r>
+            <w:r>
+              <w:rPr>
+                <w:noProof/>
+                <w:webHidden/>
+              </w:rPr>
+              <w:t>6</w:t>
+            </w:r>
+            <w:r>
+              <w:rPr>
+                <w:noProof/>
+                <w:webHidden/>
+              </w:rPr>
+              <w:fldChar w:fldCharType="end"/>
+            </w:r>
+          </w:hyperlink>
+        </w:p>
+        <w:p>
+          <w:pPr>
+            <w:pStyle w:val="TM2"/>
+            <w:tabs>
+              <w:tab w:val="right" w:leader="dot" w:pos="10194"/>
+            </w:tabs>
+            <w:rPr>
+              <w:rFonts w:asciiTheme="minorHAnsi" w:eastAsiaTheme="minorEastAsia" w:hAnsiTheme="minorHAnsi"/>
+              <w:noProof/>
+              <w:lang w:eastAsia="fr-FR"/>
+            </w:rPr>
+          </w:pPr>
+          <w:hyperlink w:anchor="_Toc485800013" w:history="1">
+            <w:r>
+              <w:rPr>
+                <w:rStyle w:val="Lienhypertexte"/>
+                <w:noProof/>
+              </w:rPr>
+              <w:t>Ajout d’un film</w:t>
+            </w:r>
+            <w:r>
+              <w:rPr>
+                <w:noProof/>
+                <w:webHidden/>
+              </w:rPr>
+              <w:tab/>
+            </w:r>
+            <w:r>
+              <w:rPr>
+                <w:noProof/>
+                <w:webHidden/>
+              </w:rPr>
+              <w:fldChar w:fldCharType="begin"/>
+            </w:r>
+            <w:r>
+              <w:rPr>
+                <w:noProof/>
+                <w:webHidden/>
+              </w:rPr>
+              <w:instrText xml:space="preserve"> PAGEREF _Toc485800013 \h </w:instrText>
+            </w:r>
+            <w:r>
+              <w:rPr>
+                <w:noProof/>
+                <w:webHidden/>
+              </w:rPr>
+            </w:r>
+            <w:r>
+              <w:rPr>
+                <w:noProof/>
+                <w:webHidden/>
+              </w:rPr>
+              <w:fldChar w:fldCharType="separate"/>
+            </w:r>
+            <w:r>
+              <w:rPr>
+                <w:noProof/>
+                <w:webHidden/>
+              </w:rPr>
+              <w:t>7</w:t>
+            </w:r>
+            <w:r>
+              <w:rPr>
+                <w:noProof/>
+                <w:webHidden/>
+              </w:rPr>
+              <w:fldChar w:fldCharType="end"/>
+            </w:r>
+          </w:hyperlink>
+        </w:p>
+        <w:p>
+          <w:pPr>
+            <w:pStyle w:val="TM2"/>
+            <w:tabs>
+              <w:tab w:val="right" w:leader="dot" w:pos="10194"/>
+            </w:tabs>
+            <w:rPr>
+              <w:rFonts w:asciiTheme="minorHAnsi" w:eastAsiaTheme="minorEastAsia" w:hAnsiTheme="minorHAnsi"/>
+              <w:noProof/>
+              <w:lang w:eastAsia="fr-FR"/>
+            </w:rPr>
+          </w:pPr>
+          <w:hyperlink w:anchor="_Toc485800014" w:history="1">
+            <w:r>
+              <w:rPr>
+                <w:rStyle w:val="Lienhypertexte"/>
+                <w:noProof/>
+              </w:rPr>
+              <w:t>Ajout d’une photo</w:t>
+            </w:r>
+            <w:r>
+              <w:rPr>
+                <w:noProof/>
+                <w:webHidden/>
+              </w:rPr>
+              <w:tab/>
+            </w:r>
+            <w:r>
+              <w:rPr>
+                <w:noProof/>
+                <w:webHidden/>
+              </w:rPr>
+              <w:fldChar w:fldCharType="begin"/>
+            </w:r>
+            <w:r>
+              <w:rPr>
+                <w:noProof/>
+                <w:webHidden/>
+              </w:rPr>
+              <w:instrText xml:space="preserve"> PAGEREF _Toc485800014 \h </w:instrText>
+            </w:r>
+            <w:r>
+              <w:rPr>
+                <w:noProof/>
+                <w:webHidden/>
+              </w:rPr>
+            </w:r>
+            <w:r>
+              <w:rPr>
+                <w:noProof/>
+                <w:webHidden/>
+              </w:rPr>
+              <w:fldChar w:fldCharType="separate"/>
+            </w:r>
+            <w:r>
+              <w:rPr>
+                <w:noProof/>
+                <w:webHidden/>
+              </w:rPr>
+              <w:t>8</w:t>
             </w:r>
             <w:r>
               <w:rPr>
@@ -690,17 +1040,23 @@
         <w:pStyle w:val="Titre1"/>
         <w:spacing w:before="1080"/>
       </w:pPr>
+      <w:bookmarkStart w:id="0" w:name="_Toc485800006"/>
       <w:r>
         <w:t>Modélisation</w:t>
       </w:r>
+      <w:bookmarkStart w:id="1" w:name="_GoBack"/>
+      <w:bookmarkEnd w:id="0"/>
+      <w:bookmarkEnd w:id="1"/>
     </w:p>
     <w:p>
       <w:pPr>
         <w:pStyle w:val="Titre2"/>
       </w:pPr>
+      <w:bookmarkStart w:id="2" w:name="_Toc485800007"/>
       <w:r>
         <w:t>Du modèle logique au modèle physique</w:t>
       </w:r>
+      <w:bookmarkEnd w:id="2"/>
     </w:p>
     <w:p>
       <w:r>
@@ -738,17 +1094,22 @@
       <w:pPr>
         <w:pStyle w:val="Titre1"/>
       </w:pPr>
-      <w:r>
+      <w:bookmarkStart w:id="3" w:name="_Toc485800008"/>
+      <w:r>
+        <w:lastRenderedPageBreak/>
         <w:t>Choix d’implémentation</w:t>
       </w:r>
+      <w:bookmarkEnd w:id="3"/>
     </w:p>
     <w:p>
       <w:pPr>
         <w:pStyle w:val="Titre2"/>
       </w:pPr>
+      <w:bookmarkStart w:id="4" w:name="_Toc485800009"/>
       <w:r>
         <w:t>Organisation de l’application</w:t>
       </w:r>
+      <w:bookmarkEnd w:id="4"/>
     </w:p>
     <w:p>
       <w:r>
@@ -760,7 +1121,6 @@
         <w:rPr>
           <w:noProof/>
         </w:rPr>
-        <w:lastRenderedPageBreak/>
         <w:drawing>
           <wp:inline distT="0" distB="0" distL="0" distR="0" wp14:anchorId="47F9EA40" wp14:editId="3D23C6B6">
             <wp:extent cx="3457575" cy="2571750"/>
@@ -864,6 +1224,7 @@
         <w:rPr>
           <w:noProof/>
         </w:rPr>
+        <w:lastRenderedPageBreak/>
         <w:drawing>
           <wp:inline distT="0" distB="0" distL="0" distR="0" wp14:anchorId="14596208" wp14:editId="0FE68B02">
             <wp:extent cx="5238750" cy="3209925"/>
@@ -910,13 +1271,14 @@
       <w:pPr>
         <w:pStyle w:val="Titre2"/>
       </w:pPr>
-      <w:r>
-        <w:lastRenderedPageBreak/>
+      <w:bookmarkStart w:id="5" w:name="_Toc485800010"/>
+      <w:r>
         <w:t>Affichage</w:t>
       </w:r>
       <w:r>
         <w:t xml:space="preserve"> des VIP</w:t>
       </w:r>
+      <w:bookmarkEnd w:id="5"/>
     </w:p>
     <w:p>
       <w:r>
@@ -934,6 +1296,7 @@
         <w:rPr>
           <w:noProof/>
         </w:rPr>
+        <w:lastRenderedPageBreak/>
         <w:drawing>
           <wp:inline distT="0" distB="0" distL="0" distR="0" wp14:anchorId="52A1A8A6" wp14:editId="44563998">
             <wp:extent cx="6479540" cy="4140835"/>
@@ -989,6 +1352,7 @@
       <w:pPr>
         <w:pStyle w:val="Titre2"/>
       </w:pPr>
+      <w:bookmarkStart w:id="6" w:name="_Toc485800011"/>
       <w:r>
         <w:lastRenderedPageBreak/>
         <w:t>Affichage</w:t>
@@ -996,6 +1360,7 @@
       <w:r>
         <w:t xml:space="preserve"> des films</w:t>
       </w:r>
+      <w:bookmarkEnd w:id="6"/>
     </w:p>
     <w:p>
       <w:r>
@@ -1068,6 +1433,7 @@
       <w:pPr>
         <w:pStyle w:val="Titre2"/>
       </w:pPr>
+      <w:bookmarkStart w:id="7" w:name="_Toc485800012"/>
       <w:r>
         <w:lastRenderedPageBreak/>
         <w:t>Ajout</w:t>
@@ -1075,6 +1441,7 @@
       <w:r>
         <w:t xml:space="preserve"> d’un VIP</w:t>
       </w:r>
+      <w:bookmarkEnd w:id="7"/>
     </w:p>
     <w:p>
       <w:r>
@@ -1176,6 +1543,7 @@
       <w:pPr>
         <w:pStyle w:val="Titre2"/>
       </w:pPr>
+      <w:bookmarkStart w:id="8" w:name="_Toc485800013"/>
       <w:r>
         <w:lastRenderedPageBreak/>
         <w:t>Ajout</w:t>
@@ -1183,6 +1551,7 @@
       <w:r>
         <w:t xml:space="preserve"> d’un film</w:t>
       </w:r>
+      <w:bookmarkEnd w:id="8"/>
     </w:p>
     <w:p>
       <w:r>
@@ -1251,10 +1620,12 @@
       <w:pPr>
         <w:pStyle w:val="Titre2"/>
       </w:pPr>
+      <w:bookmarkStart w:id="9" w:name="_Toc485800014"/>
       <w:r>
         <w:lastRenderedPageBreak/>
         <w:t>Ajout d’une photo</w:t>
       </w:r>
+      <w:bookmarkEnd w:id="9"/>
     </w:p>
     <w:p>
       <w:r>
@@ -1312,8 +1683,6 @@
       <w:r>
         <w:t>A noter que l’identification sur une photo est faite à l’ajout de la photo et non à postériori.</w:t>
       </w:r>
-      <w:bookmarkStart w:id="0" w:name="_GoBack"/>
-      <w:bookmarkEnd w:id="0"/>
     </w:p>
     <w:sectPr>
       <w:pgSz w:w="11906" w:h="16838"/>
@@ -3189,6 +3558,7 @@
     <w:lsdException w:name="HTML Sample" w:semiHidden="1" w:unhideWhenUsed="1"/>
     <w:lsdException w:name="HTML Typewriter" w:semiHidden="1" w:unhideWhenUsed="1"/>
     <w:lsdException w:name="HTML Variable" w:semiHidden="1" w:unhideWhenUsed="1"/>
+    <w:lsdException w:name="Normal Table" w:semiHidden="1" w:unhideWhenUsed="1"/>
     <w:lsdException w:name="annotation subject" w:semiHidden="1" w:unhideWhenUsed="1"/>
     <w:lsdException w:name="No List" w:semiHidden="1" w:unhideWhenUsed="1"/>
     <w:lsdException w:name="Outline List 1" w:semiHidden="1" w:unhideWhenUsed="1"/>
@@ -3235,8 +3605,10 @@
     <w:lsdException w:name="Table Subtle 2" w:semiHidden="1" w:unhideWhenUsed="1"/>
     <w:lsdException w:name="Table Web 1" w:semiHidden="1" w:unhideWhenUsed="1"/>
     <w:lsdException w:name="Table Web 2" w:semiHidden="1" w:unhideWhenUsed="1"/>
+    <w:lsdException w:name="Table Web 3" w:semiHidden="1" w:unhideWhenUsed="1"/>
     <w:lsdException w:name="Balloon Text" w:semiHidden="1" w:unhideWhenUsed="1"/>
     <w:lsdException w:name="Table Grid" w:uiPriority="39"/>
+    <w:lsdException w:name="Table Theme" w:semiHidden="1" w:unhideWhenUsed="1"/>
     <w:lsdException w:name="Placeholder Text" w:semiHidden="1"/>
     <w:lsdException w:name="No Spacing" w:uiPriority="1" w:qFormat="1"/>
     <w:lsdException w:name="Light Shading" w:uiPriority="60"/>
@@ -4274,7 +4646,7 @@
 </file>
 
 <file path=customXml/itemProps1.xml><?xml version="1.0" encoding="utf-8"?>
-<ds:datastoreItem xmlns:ds="http://schemas.openxmlformats.org/officeDocument/2006/customXml" ds:itemID="{8B422EA8-B1E3-4440-9A27-D52F34FAA594}">
+<ds:datastoreItem xmlns:ds="http://schemas.openxmlformats.org/officeDocument/2006/customXml" ds:itemID="{A7317A5D-CFCC-4AFC-8B07-5897FE965BF3}">
   <ds:schemaRefs>
     <ds:schemaRef ds:uri="http://schemas.openxmlformats.org/officeDocument/2006/bibliography"/>
   </ds:schemaRefs>

</xml_diff>